<commit_message>
Update word Document - Data Binding
Update word Document - Data Binding
</commit_message>
<xml_diff>
--- a/C18 Ex02 Abraham 305758880 Sahar 308235407/C18 Ex02 Abraham 305758880 Sahar 308235407.docx
+++ b/C18 Ex02 Abraham 305758880 Sahar 308235407/C18 Ex02 Abraham 305758880 Sahar 308235407.docx
@@ -56,23 +56,7 @@
           <w:rFonts w:asciiTheme="minorBidi" w:hAnsiTheme="minorBidi" w:hint="cs"/>
           <w:rtl/>
         </w:rPr>
-        <w:t xml:space="preserve">פיצ'ר זה מאפשר למשתמש לפרסם הודעה לחתך מסוים של החברים שלו. החתך נקבע לפי מספר פילטרים שהמערכת מאפשרת כגון: בחירה לפי מין, בחירה לפי מצב משפחתי (רווק, נשוי וגרוש), בחירה לפי גיל (מעל/מתחת לגיל 18), בחירה לפי עיר מגורים. על המשתמש לבחור באיזה מבין הפילטרים הוא רוצה להשתמש (אחד או יותר). לאחר שהמערכת תבצע את </w:t>
-      </w:r>
-      <w:proofErr w:type="spellStart"/>
-      <w:r>
-        <w:rPr>
-          <w:rFonts w:asciiTheme="minorBidi" w:hAnsiTheme="minorBidi" w:hint="cs"/>
-          <w:rtl/>
-        </w:rPr>
-        <w:t>הפילטור</w:t>
-      </w:r>
-      <w:proofErr w:type="spellEnd"/>
-      <w:r>
-        <w:rPr>
-          <w:rFonts w:asciiTheme="minorBidi" w:hAnsiTheme="minorBidi" w:hint="cs"/>
-          <w:rtl/>
-        </w:rPr>
-        <w:t xml:space="preserve"> היא תציג למשתמש את החברים שנבחרו. ברגע שהמשתמש יבחר לפרסם את הפוסט, המערכת תתייג את אותם חברים בפוסט. </w:t>
+        <w:t xml:space="preserve">פיצ'ר זה מאפשר למשתמש לפרסם הודעה לחתך מסוים של החברים שלו. החתך נקבע לפי מספר פילטרים שהמערכת מאפשרת כגון: בחירה לפי מין, בחירה לפי מצב משפחתי (רווק, נשוי וגרוש), בחירה לפי גיל (מעל/מתחת לגיל 18), בחירה לפי עיר מגורים. על המשתמש לבחור באיזה מבין הפילטרים הוא רוצה להשתמש (אחד או יותר). לאחר שהמערכת תבצע את הפילטור היא תציג למשתמש את החברים שנבחרו. ברגע שהמשתמש יבחר לפרסם את הפוסט, המערכת תתייג את אותם חברים בפוסט. </w:t>
       </w:r>
       <w:r>
         <w:rPr>
@@ -169,23 +153,7 @@
           <w:rFonts w:hint="cs"/>
           <w:rtl/>
         </w:rPr>
-        <w:t xml:space="preserve"> פיצ'ר זה מאפשר למשתמש לבחור את אחד מחבריו </w:t>
-      </w:r>
-      <w:proofErr w:type="spellStart"/>
-      <w:r>
-        <w:rPr>
-          <w:rFonts w:hint="cs"/>
-          <w:rtl/>
-        </w:rPr>
-        <w:t>בפייסבוק</w:t>
-      </w:r>
-      <w:proofErr w:type="spellEnd"/>
-      <w:r>
-        <w:rPr>
-          <w:rFonts w:hint="cs"/>
-          <w:rtl/>
-        </w:rPr>
-        <w:t xml:space="preserve"> המופיעים ברשימה ולחשב את מידת התאמתם ממספר בחינות: פרטים </w:t>
+        <w:t xml:space="preserve"> פיצ'ר זה מאפשר למשתמש לבחור את אחד מחבריו בפייסבוק המופיעים ברשימה ולחשב את מידת התאמתם ממספר בחינות: פרטים </w:t>
       </w:r>
       <w:proofErr w:type="gramStart"/>
       <w:r>
@@ -201,23 +169,7 @@
           <w:rFonts w:hint="cs"/>
           <w:rtl/>
         </w:rPr>
-        <w:t xml:space="preserve">עיר </w:t>
-      </w:r>
-      <w:proofErr w:type="spellStart"/>
-      <w:r>
-        <w:rPr>
-          <w:rFonts w:hint="cs"/>
-          <w:rtl/>
-        </w:rPr>
-        <w:t>מגורים,סטטוס</w:t>
-      </w:r>
-      <w:proofErr w:type="spellEnd"/>
-      <w:r>
-        <w:rPr>
-          <w:rFonts w:hint="cs"/>
-          <w:rtl/>
-        </w:rPr>
-        <w:t xml:space="preserve"> זוגי, תפקיד מקצועי אשר בו הם עוסקים בעבודתם הנוכחית), סגנון מוזיקה אהוב ומקומות בילוי מועדפים. המערכת מחשבת את אחוז ההתאמה של חברו עם המשתמש המחובר לאפליקציה ומציגה אותו.</w:t>
+        <w:t>עיר מגורים,סטטוס זוגי, תפקיד מקצועי אשר בו הם עוסקים בעבודתם הנוכחית), סגנון מוזיקה אהוב ומקומות בילוי מועדפים. המערכת מחשבת את אחוז ההתאמה של חברו עם המשתמש המחובר לאפליקציה ומציגה אותו.</w:t>
       </w:r>
       <w:r>
         <w:rPr>
@@ -1367,23 +1319,7 @@
           <w:rFonts w:hint="cs"/>
           <w:rtl/>
         </w:rPr>
-        <w:t xml:space="preserve"> שלה </w:t>
-      </w:r>
-      <w:proofErr w:type="spellStart"/>
-      <w:r>
-        <w:rPr>
-          <w:rFonts w:hint="cs"/>
-          <w:rtl/>
-        </w:rPr>
-        <w:t>אוביקט</w:t>
-      </w:r>
-      <w:proofErr w:type="spellEnd"/>
-      <w:r>
-        <w:rPr>
-          <w:rFonts w:hint="cs"/>
-          <w:rtl/>
-        </w:rPr>
-        <w:t xml:space="preserve"> מסוג </w:t>
+        <w:t xml:space="preserve"> שלה אוביקט מסוג </w:t>
       </w:r>
       <w:r>
         <w:t>Album</w:t>
@@ -2108,85 +2044,6 @@
       <w:r>
         <w:t>Adaptee</w:t>
       </w:r>
-      <w:bookmarkStart w:id="0" w:name="_GoBack"/>
-      <w:bookmarkEnd w:id="0"/>
-    </w:p>
-    <w:p>
-      <w:pPr>
-        <w:rPr>
-          <w:rtl/>
-        </w:rPr>
-      </w:pPr>
-    </w:p>
-    <w:p>
-      <w:pPr>
-        <w:rPr>
-          <w:rtl/>
-        </w:rPr>
-      </w:pPr>
-    </w:p>
-    <w:p>
-      <w:pPr>
-        <w:rPr>
-          <w:rtl/>
-        </w:rPr>
-      </w:pPr>
-    </w:p>
-    <w:p>
-      <w:pPr>
-        <w:rPr>
-          <w:rtl/>
-        </w:rPr>
-      </w:pPr>
-    </w:p>
-    <w:p>
-      <w:pPr>
-        <w:rPr>
-          <w:rtl/>
-        </w:rPr>
-      </w:pPr>
-    </w:p>
-    <w:p>
-      <w:pPr>
-        <w:rPr>
-          <w:rtl/>
-        </w:rPr>
-      </w:pPr>
-    </w:p>
-    <w:p>
-      <w:pPr>
-        <w:rPr>
-          <w:rtl/>
-        </w:rPr>
-      </w:pPr>
-    </w:p>
-    <w:p>
-      <w:pPr>
-        <w:rPr>
-          <w:rtl/>
-        </w:rPr>
-      </w:pPr>
-    </w:p>
-    <w:p>
-      <w:pPr>
-        <w:rPr>
-          <w:rtl/>
-        </w:rPr>
-      </w:pPr>
-    </w:p>
-    <w:p>
-      <w:pPr>
-        <w:rPr>
-          <w:rtl/>
-        </w:rPr>
-      </w:pPr>
-    </w:p>
-    <w:p>
-      <w:pPr>
-        <w:rPr>
-          <w:rtl/>
-        </w:rPr>
-      </w:pPr>
     </w:p>
     <w:p>
       <w:pPr>
@@ -2277,6 +2134,7 @@
           <w:rFonts w:hint="cs"/>
           <w:rtl/>
         </w:rPr>
+        <w:lastRenderedPageBreak/>
         <w:t xml:space="preserve">תבנית מס' 3 </w:t>
       </w:r>
       <w:r>
@@ -2472,15 +2330,76 @@
           <w:rFonts w:hint="cs"/>
           <w:rtl/>
         </w:rPr>
-        <w:t>) והיחסים ביניהם (</w:t>
+        <w:t>) והיחסים ביניהם (תאור מלא עבור כל יחס כפי שלמדנו בכיתה). עבור כל מחלקה שלכם, כיתבו מי המקבילה שלה (אם יש כזו) בתבנית (</w:t>
+      </w:r>
+      <w:r>
+        <w:t>Pattern</w:t>
+      </w:r>
+      <w:r>
+        <w:rPr>
+          <w:rFonts w:hint="cs"/>
+          <w:rtl/>
+        </w:rPr>
+        <w:t>) שבחרתם</w:t>
+      </w:r>
+    </w:p>
+    <w:p/>
+    <w:p>
+      <w:pPr>
+        <w:pStyle w:val="Heading3"/>
+        <w:rPr>
+          <w:rtl/>
+        </w:rPr>
+      </w:pPr>
+      <w:r>
+        <w:rPr>
+          <w:rFonts w:hint="cs"/>
+          <w:rtl/>
+        </w:rPr>
+        <w:t>עבודה אסינכרונית:</w:t>
+      </w:r>
+    </w:p>
+    <w:p>
+      <w:r>
+        <w:rPr>
+          <w:rFonts w:hint="cs"/>
+          <w:rtl/>
+        </w:rPr>
+        <w:t xml:space="preserve">בחרנו להשתמש בעבודה עם </w:t>
+      </w:r>
+      <w:r>
+        <w:t>multithreading</w:t>
+      </w:r>
+      <w:r>
+        <w:rPr>
+          <w:rFonts w:hint="cs"/>
+          <w:rtl/>
+        </w:rPr>
+        <w:t xml:space="preserve"> בעת טעינת ה </w:t>
+      </w:r>
+      <w:r>
+        <w:t>posts</w:t>
+      </w:r>
+      <w:r>
+        <w:rPr>
+          <w:rFonts w:hint="cs"/>
+          <w:rtl/>
+        </w:rPr>
+        <w:t xml:space="preserve"> של המשתמש. את השימוש ב </w:t>
+      </w:r>
+      <w:r>
+        <w:t>multithreading</w:t>
+      </w:r>
+      <w:r>
+        <w:rPr>
+          <w:rFonts w:hint="cs"/>
+          <w:rtl/>
+        </w:rPr>
+        <w:t xml:space="preserve"> ניתן למצוא במחלקה </w:t>
       </w:r>
       <w:proofErr w:type="spellStart"/>
       <w:r>
-        <w:rPr>
-          <w:rFonts w:hint="cs"/>
-          <w:rtl/>
-        </w:rPr>
-        <w:t>תאור</w:t>
+        <w:t>UserProfileForm</w:t>
       </w:r>
       <w:proofErr w:type="spellEnd"/>
       <w:r>
@@ -2488,15 +2407,11 @@
           <w:rFonts w:hint="cs"/>
           <w:rtl/>
         </w:rPr>
-        <w:t xml:space="preserve"> מלא עבור כל יחס כפי שלמדנו בכיתה). עבור כל מחלקה שלכם, </w:t>
+        <w:t xml:space="preserve"> תחת הפונקציה </w:t>
       </w:r>
       <w:proofErr w:type="spellStart"/>
       <w:r>
-        <w:rPr>
-          <w:rFonts w:hint="cs"/>
-          <w:rtl/>
-        </w:rPr>
-        <w:t>כיתבו</w:t>
+        <w:t>fetchUserPostAsync</w:t>
       </w:r>
       <w:proofErr w:type="spellEnd"/>
       <w:r>
@@ -2504,17 +2419,274 @@
           <w:rFonts w:hint="cs"/>
           <w:rtl/>
         </w:rPr>
-        <w:t xml:space="preserve"> מי המקבילה שלה (אם יש כזו) בתבנית (</w:t>
-      </w:r>
-      <w:r>
-        <w:t>Pattern</w:t>
-      </w:r>
-      <w:r>
-        <w:rPr>
-          <w:rFonts w:hint="cs"/>
-          <w:rtl/>
-        </w:rPr>
-        <w:t>) שבחרתם</w:t>
+        <w:t xml:space="preserve">. מטרת הפונקציה היא לטעון את ה </w:t>
+      </w:r>
+      <w:r>
+        <w:t>posts</w:t>
+      </w:r>
+      <w:r>
+        <w:rPr>
+          <w:rFonts w:hint="cs"/>
+          <w:rtl/>
+        </w:rPr>
+        <w:t xml:space="preserve"> האחרונים של המשתמש ולהציג אותם. הצגת ה </w:t>
+      </w:r>
+      <w:r>
+        <w:t>post</w:t>
+      </w:r>
+      <w:r>
+        <w:rPr>
+          <w:rFonts w:hint="cs"/>
+          <w:rtl/>
+        </w:rPr>
+        <w:t xml:space="preserve"> כוללת יצירת </w:t>
+      </w:r>
+      <w:proofErr w:type="spellStart"/>
+      <w:r>
+        <w:t>userControl</w:t>
+      </w:r>
+      <w:proofErr w:type="spellEnd"/>
+      <w:r>
+        <w:rPr>
+          <w:rFonts w:hint="cs"/>
+          <w:rtl/>
+        </w:rPr>
+        <w:t xml:space="preserve"> חדש עבור כל </w:t>
+      </w:r>
+      <w:r>
+        <w:t>post</w:t>
+      </w:r>
+      <w:r>
+        <w:rPr>
+          <w:rFonts w:hint="cs"/>
+          <w:rtl/>
+        </w:rPr>
+        <w:t xml:space="preserve"> שמכיל בתוכו מכלול של פקדים לצורך ביצוע פעולות על ה </w:t>
+      </w:r>
+      <w:r>
+        <w:t>post</w:t>
+      </w:r>
+      <w:r>
+        <w:rPr>
+          <w:rFonts w:hint="cs"/>
+          <w:rtl/>
+        </w:rPr>
+        <w:t>. השימוש בעבודה אסינכרונית ממומש באופן הבא:</w:t>
+      </w:r>
+      <w:r>
+        <w:rPr>
+          <w:rtl/>
+        </w:rPr>
+        <w:br/>
+      </w:r>
+      <w:r>
+        <w:rPr>
+          <w:rFonts w:hint="cs"/>
+          <w:rtl/>
+        </w:rPr>
+        <w:t xml:space="preserve">הפעולה </w:t>
+      </w:r>
+      <w:proofErr w:type="spellStart"/>
+      <w:r>
+        <w:t>fetchUserPostAsync</w:t>
+      </w:r>
+      <w:proofErr w:type="spellEnd"/>
+      <w:r>
+        <w:rPr>
+          <w:rFonts w:hint="cs"/>
+          <w:rtl/>
+        </w:rPr>
+        <w:t xml:space="preserve"> מייצרת </w:t>
+      </w:r>
+      <w:r>
+        <w:t>thread</w:t>
+      </w:r>
+      <w:r>
+        <w:rPr>
+          <w:rFonts w:hint="cs"/>
+          <w:rtl/>
+        </w:rPr>
+        <w:t xml:space="preserve"> חדש האחראי לקבל את </w:t>
+      </w:r>
+      <w:r>
+        <w:rPr>
+          <w:rFonts w:hint="cs"/>
+          <w:rtl/>
+        </w:rPr>
+        <w:t xml:space="preserve">ה </w:t>
+      </w:r>
+      <w:r>
+        <w:t>posts</w:t>
+      </w:r>
+      <w:r>
+        <w:rPr>
+          <w:rFonts w:hint="cs"/>
+          <w:rtl/>
+        </w:rPr>
+        <w:t xml:space="preserve"> מפייסבוק , לייצר עבור כל אחד את ה </w:t>
+      </w:r>
+      <w:proofErr w:type="spellStart"/>
+      <w:r>
+        <w:t>userControl</w:t>
+      </w:r>
+      <w:proofErr w:type="spellEnd"/>
+      <w:r>
+        <w:rPr>
+          <w:rFonts w:hint="cs"/>
+          <w:rtl/>
+        </w:rPr>
+        <w:t xml:space="preserve"> שלו ולהוסיף אותו ל </w:t>
+      </w:r>
+      <w:r>
+        <w:t>panel</w:t>
+      </w:r>
+      <w:r>
+        <w:rPr>
+          <w:rFonts w:hint="cs"/>
+          <w:rtl/>
+        </w:rPr>
+        <w:t xml:space="preserve"> המתאים ב </w:t>
+      </w:r>
+      <w:r>
+        <w:rPr>
+          <w:rFonts w:hint="cs"/>
+        </w:rPr>
+        <w:t>UI</w:t>
+      </w:r>
+      <w:r>
+        <w:rPr>
+          <w:rFonts w:hint="cs"/>
+          <w:rtl/>
+        </w:rPr>
+        <w:t xml:space="preserve">. על מנת להוסיף את ה </w:t>
+      </w:r>
+      <w:proofErr w:type="spellStart"/>
+      <w:r>
+        <w:t>userControl</w:t>
+      </w:r>
+      <w:proofErr w:type="spellEnd"/>
+      <w:r>
+        <w:rPr>
+          <w:rFonts w:hint="cs"/>
+          <w:rtl/>
+        </w:rPr>
+        <w:t xml:space="preserve"> של כל </w:t>
+      </w:r>
+      <w:r>
+        <w:t>post</w:t>
+      </w:r>
+      <w:r>
+        <w:rPr>
+          <w:rFonts w:hint="cs"/>
+          <w:rtl/>
+        </w:rPr>
+        <w:t xml:space="preserve"> ל </w:t>
+      </w:r>
+      <w:r>
+        <w:t xml:space="preserve">panel </w:t>
+      </w:r>
+      <w:r>
+        <w:rPr>
+          <w:rFonts w:hint="cs"/>
+          <w:rtl/>
+        </w:rPr>
+        <w:t xml:space="preserve"> הראשי של ה </w:t>
+      </w:r>
+      <w:r>
+        <w:t>posts</w:t>
+      </w:r>
+      <w:r>
+        <w:rPr>
+          <w:rFonts w:hint="cs"/>
+          <w:rtl/>
+        </w:rPr>
+        <w:t xml:space="preserve"> היה עלינו להשתמש בפונקציה </w:t>
+      </w:r>
+      <w:r>
+        <w:t>invoke</w:t>
+      </w:r>
+      <w:r>
+        <w:rPr>
+          <w:rFonts w:hint="cs"/>
+          <w:rtl/>
+        </w:rPr>
+        <w:t xml:space="preserve"> של ה </w:t>
+      </w:r>
+      <w:r>
+        <w:t>panel</w:t>
+      </w:r>
+      <w:r>
+        <w:rPr>
+          <w:rFonts w:hint="cs"/>
+          <w:rtl/>
+        </w:rPr>
+        <w:t xml:space="preserve"> על מנת שנוכל לשנות את פקד ה </w:t>
+      </w:r>
+      <w:r>
+        <w:rPr>
+          <w:rFonts w:hint="cs"/>
+        </w:rPr>
+        <w:t>UI</w:t>
+      </w:r>
+      <w:r>
+        <w:rPr>
+          <w:rFonts w:hint="cs"/>
+          <w:rtl/>
+        </w:rPr>
+        <w:t xml:space="preserve"> מ </w:t>
+      </w:r>
+      <w:r>
+        <w:t>thread</w:t>
+      </w:r>
+      <w:r>
+        <w:rPr>
+          <w:rFonts w:hint="cs"/>
+          <w:rtl/>
+        </w:rPr>
+        <w:t xml:space="preserve"> שהוא לא ה </w:t>
+      </w:r>
+      <w:r>
+        <w:t>thread</w:t>
+      </w:r>
+      <w:r>
+        <w:rPr>
+          <w:rFonts w:hint="cs"/>
+          <w:rtl/>
+        </w:rPr>
+        <w:t xml:space="preserve"> שיצר אותו.</w:t>
+      </w:r>
+      <w:r>
+        <w:rPr>
+          <w:rtl/>
+        </w:rPr>
+        <w:br/>
+      </w:r>
+      <w:r>
+        <w:rPr>
+          <w:rFonts w:hint="cs"/>
+          <w:rtl/>
+        </w:rPr>
+        <w:t xml:space="preserve">בחרנו להשתמש בעבודה אסינכרונית במקרה זה על מנת לאפשר למשתמש להמשיך להשתמש באפליקציה מבלי לחכות עד שכל ה </w:t>
+      </w:r>
+      <w:r>
+        <w:t>posts</w:t>
+      </w:r>
+      <w:r>
+        <w:rPr>
+          <w:rFonts w:hint="cs"/>
+          <w:rtl/>
+        </w:rPr>
+        <w:t xml:space="preserve"> שלו ייטענו. בעזרת </w:t>
+      </w:r>
+      <w:r>
+        <w:t>multithreading</w:t>
+      </w:r>
+      <w:r>
+        <w:rPr>
+          <w:rFonts w:hint="cs"/>
+          <w:rtl/>
+        </w:rPr>
+        <w:t xml:space="preserve"> שיפרנו את חווית השימוש של המשתמש.</w:t>
       </w:r>
     </w:p>
     <w:p/>
@@ -2530,7 +2702,25 @@
           <w:rFonts w:hint="cs"/>
           <w:rtl/>
         </w:rPr>
-        <w:t>עבודה אסינכרונית:</w:t>
+        <w:t>שימוש ב</w:t>
+      </w:r>
+      <w:proofErr w:type="spellStart"/>
+      <w:r>
+        <w:rPr>
+          <w:rFonts w:hint="cs"/>
+        </w:rPr>
+        <w:t>D</w:t>
+      </w:r>
+      <w:r>
+        <w:t>ataBindings</w:t>
+      </w:r>
+      <w:proofErr w:type="spellEnd"/>
+      <w:r>
+        <w:rPr>
+          <w:rFonts w:hint="cs"/>
+          <w:rtl/>
+        </w:rPr>
+        <w:t>:</w:t>
       </w:r>
     </w:p>
     <w:p>
@@ -2546,38 +2736,343 @@
         </w:rPr>
         <w:t xml:space="preserve">בחרנו להשתמש בעבודה עם </w:t>
       </w:r>
-      <w:r>
-        <w:t>multithreading</w:t>
-      </w:r>
-      <w:r>
-        <w:rPr>
-          <w:rFonts w:hint="cs"/>
-          <w:rtl/>
-        </w:rPr>
-        <w:t xml:space="preserve"> בעת טעינת ה </w:t>
-      </w:r>
-      <w:r>
-        <w:t>posts</w:t>
-      </w:r>
-      <w:r>
-        <w:rPr>
-          <w:rFonts w:hint="cs"/>
-          <w:rtl/>
-        </w:rPr>
-        <w:t xml:space="preserve"> של המשתמש. את השימוש ב </w:t>
-      </w:r>
-      <w:r>
-        <w:t>multithreading</w:t>
-      </w:r>
-      <w:r>
-        <w:rPr>
-          <w:rFonts w:hint="cs"/>
-          <w:rtl/>
-        </w:rPr>
-        <w:t xml:space="preserve"> ניתן למצוא במחלקה </w:t>
-      </w:r>
       <w:proofErr w:type="spellStart"/>
       <w:r>
+        <w:rPr>
+          <w:rFonts w:hint="cs"/>
+        </w:rPr>
+        <w:t>D</w:t>
+      </w:r>
+      <w:r>
+        <w:t>ataBinding</w:t>
+      </w:r>
+      <w:proofErr w:type="spellEnd"/>
+      <w:r>
+        <w:rPr>
+          <w:rFonts w:hint="cs"/>
+          <w:rtl/>
+        </w:rPr>
+        <w:t xml:space="preserve"> עבור פרטיו האישיים של המשתמש שביצע </w:t>
+      </w:r>
+      <w:r>
+        <w:rPr>
+          <w:rFonts w:hint="cs"/>
+        </w:rPr>
+        <w:t>LOGIN</w:t>
+      </w:r>
+      <w:r>
+        <w:rPr>
+          <w:rFonts w:hint="cs"/>
+          <w:rtl/>
+        </w:rPr>
+        <w:t xml:space="preserve"> (</w:t>
+      </w:r>
+      <w:r>
+        <w:t>Name,</w:t>
+      </w:r>
+      <w:r>
+        <w:rPr>
+          <w:rFonts w:hint="cs"/>
+          <w:rtl/>
+        </w:rPr>
+        <w:t xml:space="preserve"> </w:t>
+      </w:r>
+      <w:r>
+        <w:t>Gender,</w:t>
+      </w:r>
+      <w:r>
+        <w:rPr>
+          <w:rFonts w:hint="cs"/>
+          <w:rtl/>
+        </w:rPr>
+        <w:t xml:space="preserve"> </w:t>
+      </w:r>
+      <w:r>
+        <w:t xml:space="preserve">Birth Date, </w:t>
+      </w:r>
+      <w:proofErr w:type="spellStart"/>
+      <w:r>
+        <w:t>HomeTown</w:t>
+      </w:r>
+      <w:proofErr w:type="spellEnd"/>
+      <w:r>
+        <w:t>, Current City</w:t>
+      </w:r>
+      <w:r>
+        <w:rPr>
+          <w:rFonts w:hint="cs"/>
+          <w:rtl/>
+        </w:rPr>
+        <w:t xml:space="preserve">). השימוש ב </w:t>
+      </w:r>
+      <w:r>
+        <w:rPr>
+          <w:rFonts w:hint="cs"/>
+        </w:rPr>
+        <w:t xml:space="preserve"> </w:t>
+      </w:r>
+      <w:r>
+        <w:t xml:space="preserve"> data</w:t>
+      </w:r>
+      <w:r>
+        <w:rPr>
+          <w:rFonts w:hint="cs"/>
+        </w:rPr>
+        <w:t xml:space="preserve"> B</w:t>
+      </w:r>
+      <w:r>
+        <w:t>inding</w:t>
+      </w:r>
+      <w:r>
+        <w:rPr>
+          <w:rFonts w:hint="cs"/>
+          <w:rtl/>
+        </w:rPr>
+        <w:t xml:space="preserve"> בא לידי ביטוי בשלבים הבאים: </w:t>
+      </w:r>
+    </w:p>
+    <w:p>
+      <w:pPr>
+        <w:pStyle w:val="ListParagraph"/>
+        <w:numPr>
+          <w:ilvl w:val="0"/>
+          <w:numId w:val="2"/>
+        </w:numPr>
+      </w:pPr>
+      <w:r>
+        <w:rPr>
+          <w:rFonts w:hint="cs"/>
+          <w:rtl/>
+        </w:rPr>
+        <w:t xml:space="preserve">הוספת </w:t>
+      </w:r>
+      <w:r>
+        <w:rPr>
+          <w:rFonts w:hint="cs"/>
+        </w:rPr>
+        <w:t>D</w:t>
+      </w:r>
+      <w:r>
+        <w:t>ata source</w:t>
+      </w:r>
+      <w:r>
+        <w:rPr>
+          <w:rFonts w:hint="cs"/>
+          <w:rtl/>
+        </w:rPr>
+        <w:t xml:space="preserve"> לפרויקט מסוג </w:t>
+      </w:r>
+      <w:r>
+        <w:rPr>
+          <w:rFonts w:hint="cs"/>
+        </w:rPr>
+        <w:t xml:space="preserve"> U</w:t>
+      </w:r>
+      <w:r>
+        <w:t>ser</w:t>
+      </w:r>
+      <w:r>
+        <w:rPr>
+          <w:rFonts w:hint="cs"/>
+          <w:rtl/>
+        </w:rPr>
+        <w:t>.</w:t>
+      </w:r>
+    </w:p>
+    <w:p>
+      <w:pPr>
+        <w:pStyle w:val="ListParagraph"/>
+        <w:numPr>
+          <w:ilvl w:val="0"/>
+          <w:numId w:val="2"/>
+        </w:numPr>
+      </w:pPr>
+      <w:r>
+        <w:rPr>
+          <w:rFonts w:hint="cs"/>
+          <w:rtl/>
+        </w:rPr>
+        <w:t xml:space="preserve">הוספת </w:t>
+      </w:r>
+      <w:r>
+        <w:t>Labels</w:t>
+      </w:r>
+      <w:r>
+        <w:rPr>
+          <w:rFonts w:hint="cs"/>
+          <w:rtl/>
+        </w:rPr>
+        <w:t xml:space="preserve"> עבור הצגת פרטיו האישיים של המשתמש + קישורם</w:t>
+      </w:r>
+      <w:r>
+        <w:t xml:space="preserve"> </w:t>
+      </w:r>
+      <w:r>
+        <w:rPr>
+          <w:rFonts w:hint="cs"/>
+          <w:rtl/>
+        </w:rPr>
+        <w:t xml:space="preserve"> ל</w:t>
+      </w:r>
+      <w:proofErr w:type="spellStart"/>
+      <w:r>
+        <w:rPr>
+          <w:rFonts w:hint="cs"/>
+        </w:rPr>
+        <w:t>D</w:t>
+      </w:r>
+      <w:r>
+        <w:t>ataBinding</w:t>
+      </w:r>
+      <w:proofErr w:type="spellEnd"/>
+      <w:r>
+        <w:rPr>
+          <w:rFonts w:hint="cs"/>
+          <w:rtl/>
+        </w:rPr>
+        <w:t xml:space="preserve"> שיצרנו בסעיף1</w:t>
+      </w:r>
+      <w:r>
+        <w:t xml:space="preserve"> </w:t>
+      </w:r>
+    </w:p>
+    <w:p>
+      <w:pPr>
+        <w:pStyle w:val="ListParagraph"/>
+        <w:numPr>
+          <w:ilvl w:val="0"/>
+          <w:numId w:val="2"/>
+        </w:numPr>
+        <w:rPr>
+          <w:rtl/>
+        </w:rPr>
+      </w:pPr>
+      <w:r>
+        <w:rPr>
+          <w:rFonts w:hint="cs"/>
+          <w:rtl/>
+        </w:rPr>
+        <w:t xml:space="preserve">הוספת אובייקט ל </w:t>
+      </w:r>
+      <w:r>
+        <w:t>binding sourc</w:t>
+      </w:r>
+      <w:r>
+        <w:t>e</w:t>
+      </w:r>
+      <w:r>
+        <w:rPr>
+          <w:rFonts w:hint="cs"/>
+          <w:rtl/>
+        </w:rPr>
+        <w:t>, ה</w:t>
+      </w:r>
+      <w:r>
+        <w:t>data member</w:t>
+      </w:r>
+      <w:r>
+        <w:rPr>
+          <w:rFonts w:hint="cs"/>
+          <w:rtl/>
+        </w:rPr>
+        <w:t xml:space="preserve"> שנוצר באופן אוטומט</w:t>
+      </w:r>
+      <w:r>
+        <w:rPr>
+          <w:rFonts w:hint="cs"/>
+          <w:rtl/>
+        </w:rPr>
+        <w:t>י</w:t>
+      </w:r>
+      <w:r>
+        <w:rPr>
+          <w:rFonts w:hint="cs"/>
+          <w:rtl/>
+        </w:rPr>
+        <w:t xml:space="preserve"> (כתוצאה</w:t>
+      </w:r>
+      <w:r>
+        <w:rPr>
+          <w:rFonts w:hint="cs"/>
+          <w:rtl/>
+        </w:rPr>
+        <w:t xml:space="preserve"> </w:t>
+      </w:r>
+      <w:r>
+        <w:rPr>
+          <w:rFonts w:hint="cs"/>
+          <w:rtl/>
+        </w:rPr>
+        <w:t>מ</w:t>
+      </w:r>
+      <w:r>
+        <w:rPr>
+          <w:rFonts w:hint="cs"/>
+          <w:rtl/>
+        </w:rPr>
+        <w:t>קישור ה</w:t>
+      </w:r>
+      <w:r>
+        <w:t>databinding</w:t>
+      </w:r>
+      <w:r>
+        <w:rPr>
+          <w:rFonts w:hint="cs"/>
+        </w:rPr>
+        <w:t xml:space="preserve"> </w:t>
+      </w:r>
+      <w:r>
+        <w:rPr>
+          <w:rFonts w:hint="cs"/>
+          <w:rtl/>
+        </w:rPr>
+        <w:t xml:space="preserve"> ל</w:t>
+      </w:r>
+      <w:r>
+        <w:t>Labels</w:t>
+      </w:r>
+      <w:r>
+        <w:rPr>
+          <w:rFonts w:hint="cs"/>
+          <w:rtl/>
+        </w:rPr>
+        <w:t xml:space="preserve"> בסעיף 2.</w:t>
+      </w:r>
+      <w:r>
+        <w:rPr>
+          <w:rFonts w:hint="cs"/>
+          <w:rtl/>
+        </w:rPr>
+        <w:t xml:space="preserve">) </w:t>
+      </w:r>
+      <w:r>
+        <w:rPr>
+          <w:rtl/>
+        </w:rPr>
+        <w:t>–</w:t>
+      </w:r>
+      <w:r>
+        <w:rPr>
+          <w:rFonts w:hint="cs"/>
+          <w:rtl/>
+        </w:rPr>
+        <w:t xml:space="preserve"> התבצע ב</w:t>
+      </w:r>
+      <w:r>
+        <w:rPr>
+          <w:rFonts w:hint="cs"/>
+        </w:rPr>
+        <w:t>CTOR</w:t>
+      </w:r>
+      <w:r>
+        <w:rPr>
+          <w:rFonts w:hint="cs"/>
+          <w:rtl/>
+        </w:rPr>
+        <w:t xml:space="preserve"> של  </w:t>
+      </w:r>
+      <w:proofErr w:type="spellStart"/>
+      <w:r>
         <w:t>UserProfileForm</w:t>
       </w:r>
       <w:proofErr w:type="spellEnd"/>
@@ -2586,11 +3081,25 @@
           <w:rFonts w:hint="cs"/>
           <w:rtl/>
         </w:rPr>
-        <w:t xml:space="preserve"> תחת הפונקציה </w:t>
+        <w:t xml:space="preserve">. </w:t>
+      </w:r>
+    </w:p>
+    <w:p>
+      <w:pPr>
+        <w:rPr>
+          <w:rtl/>
+        </w:rPr>
+      </w:pPr>
+      <w:r>
+        <w:rPr>
+          <w:rFonts w:hint="cs"/>
+          <w:rtl/>
+        </w:rPr>
+        <w:t>בחרנו להשתמש כאן ב</w:t>
       </w:r>
       <w:proofErr w:type="spellStart"/>
       <w:r>
-        <w:t>fetchUserPostAsync</w:t>
+        <w:t>DataBinding</w:t>
       </w:r>
       <w:proofErr w:type="spellEnd"/>
       <w:r>
@@ -2598,31 +3107,60 @@
           <w:rFonts w:hint="cs"/>
           <w:rtl/>
         </w:rPr>
-        <w:t xml:space="preserve">. מטרת הפונקציה היא לטעון את ה </w:t>
-      </w:r>
-      <w:r>
-        <w:t>posts</w:t>
-      </w:r>
-      <w:r>
-        <w:rPr>
-          <w:rFonts w:hint="cs"/>
-          <w:rtl/>
-        </w:rPr>
-        <w:t xml:space="preserve"> האחרונים של המשתמש ולהציג אותם. הצגת ה </w:t>
-      </w:r>
-      <w:r>
-        <w:t>post</w:t>
-      </w:r>
-      <w:r>
-        <w:rPr>
-          <w:rFonts w:hint="cs"/>
-          <w:rtl/>
-        </w:rPr>
-        <w:t xml:space="preserve"> כוללת יצירת </w:t>
+        <w:t xml:space="preserve"> מכיוון שכלל הפרטים האישיים של  המשתמש נלקחים כולם מאובייקט יחיד </w:t>
+      </w:r>
+      <w:r>
+        <w:rPr>
+          <w:rtl/>
+        </w:rPr>
+        <w:t>–</w:t>
+      </w:r>
+      <w:r>
+        <w:rPr>
+          <w:rFonts w:hint="cs"/>
+          <w:rtl/>
+        </w:rPr>
+        <w:t xml:space="preserve"> </w:t>
+      </w:r>
+      <w:r>
+        <w:rPr>
+          <w:rFonts w:hint="cs"/>
+        </w:rPr>
+        <w:t>U</w:t>
+      </w:r>
+      <w:r>
+        <w:t>ser</w:t>
+      </w:r>
+      <w:r>
+        <w:rPr>
+          <w:rFonts w:hint="cs"/>
+          <w:rtl/>
+        </w:rPr>
+        <w:t xml:space="preserve"> , ולכן הדבר מאפשר בשורת קוד אחת לבצע קישור אל מול כל פרטיו האישיים של המשתמש</w:t>
+      </w:r>
+      <w:r>
+        <w:rPr>
+          <w:rFonts w:hint="cs"/>
+          <w:rtl/>
+        </w:rPr>
+        <w:t xml:space="preserve">. בנוסף, </w:t>
+      </w:r>
+      <w:r>
+        <w:rPr>
+          <w:rFonts w:hint="cs"/>
+          <w:rtl/>
+        </w:rPr>
+        <w:t>במידה והם משתנים במהלך ריצת המערכת, השינוי יתבצע באופן אוטומטי כתוצאה מה</w:t>
       </w:r>
       <w:proofErr w:type="spellStart"/>
       <w:r>
-        <w:t>userControl</w:t>
+        <w:rPr>
+          <w:rFonts w:hint="cs"/>
+        </w:rPr>
+        <w:t>D</w:t>
+      </w:r>
+      <w:r>
+        <w:t>ataBinding</w:t>
       </w:r>
       <w:proofErr w:type="spellEnd"/>
       <w:r>
@@ -2630,260 +3168,18 @@
           <w:rFonts w:hint="cs"/>
           <w:rtl/>
         </w:rPr>
-        <w:t xml:space="preserve"> חדש עבור כל </w:t>
-      </w:r>
-      <w:r>
-        <w:t>post</w:t>
-      </w:r>
-      <w:r>
-        <w:rPr>
-          <w:rFonts w:hint="cs"/>
-          <w:rtl/>
-        </w:rPr>
-        <w:t xml:space="preserve"> שמכיל בתוכו מכלול של פקדים לצורך ביצוע פעולות על ה </w:t>
-      </w:r>
-      <w:r>
-        <w:t>post</w:t>
-      </w:r>
-      <w:r>
-        <w:rPr>
-          <w:rFonts w:hint="cs"/>
-          <w:rtl/>
-        </w:rPr>
-        <w:t>. השימוש בעבודה אסינכרונית ממומש באופן הבא:</w:t>
-      </w:r>
-      <w:r>
-        <w:rPr>
-          <w:rtl/>
-        </w:rPr>
-        <w:br/>
-      </w:r>
-      <w:r>
-        <w:rPr>
-          <w:rFonts w:hint="cs"/>
-          <w:rtl/>
-        </w:rPr>
-        <w:t xml:space="preserve">הפעולה </w:t>
-      </w:r>
-      <w:proofErr w:type="spellStart"/>
-      <w:r>
-        <w:t>fetchUserPostAsync</w:t>
-      </w:r>
-      <w:proofErr w:type="spellEnd"/>
-      <w:r>
-        <w:rPr>
-          <w:rFonts w:hint="cs"/>
-          <w:rtl/>
-        </w:rPr>
-        <w:t xml:space="preserve"> מייצרת </w:t>
-      </w:r>
-      <w:r>
-        <w:t>thread</w:t>
-      </w:r>
-      <w:r>
-        <w:rPr>
-          <w:rFonts w:hint="cs"/>
-          <w:rtl/>
-        </w:rPr>
-        <w:t xml:space="preserve"> חדש האחראי לקבל את </w:t>
-      </w:r>
-      <w:r>
-        <w:rPr>
-          <w:rFonts w:hint="cs"/>
-          <w:rtl/>
-        </w:rPr>
-        <w:t xml:space="preserve">ה </w:t>
-      </w:r>
-      <w:r>
-        <w:t>posts</w:t>
-      </w:r>
-      <w:r>
-        <w:rPr>
-          <w:rFonts w:hint="cs"/>
-          <w:rtl/>
-        </w:rPr>
-        <w:t xml:space="preserve"> </w:t>
-      </w:r>
-      <w:proofErr w:type="spellStart"/>
-      <w:r>
-        <w:rPr>
-          <w:rFonts w:hint="cs"/>
-          <w:rtl/>
-        </w:rPr>
-        <w:t>מפייסבוק</w:t>
-      </w:r>
-      <w:proofErr w:type="spellEnd"/>
-      <w:r>
-        <w:rPr>
-          <w:rFonts w:hint="cs"/>
-          <w:rtl/>
-        </w:rPr>
-        <w:t xml:space="preserve"> , לייצר עבור כל אחד את ה </w:t>
-      </w:r>
-      <w:proofErr w:type="spellStart"/>
-      <w:r>
-        <w:t>userControl</w:t>
-      </w:r>
-      <w:proofErr w:type="spellEnd"/>
-      <w:r>
-        <w:rPr>
-          <w:rFonts w:hint="cs"/>
-          <w:rtl/>
-        </w:rPr>
-        <w:t xml:space="preserve"> שלו ולהוסיף אותו ל </w:t>
-      </w:r>
-      <w:r>
-        <w:t>panel</w:t>
-      </w:r>
-      <w:r>
-        <w:rPr>
-          <w:rFonts w:hint="cs"/>
-          <w:rtl/>
-        </w:rPr>
-        <w:t xml:space="preserve"> המתאים ב </w:t>
-      </w:r>
-      <w:r>
-        <w:rPr>
-          <w:rFonts w:hint="cs"/>
-        </w:rPr>
-        <w:t>UI</w:t>
-      </w:r>
-      <w:r>
-        <w:rPr>
-          <w:rFonts w:hint="cs"/>
-          <w:rtl/>
-        </w:rPr>
-        <w:t xml:space="preserve">. על מנת להוסיף את ה </w:t>
-      </w:r>
-      <w:proofErr w:type="spellStart"/>
-      <w:r>
-        <w:t>userControl</w:t>
-      </w:r>
-      <w:proofErr w:type="spellEnd"/>
-      <w:r>
-        <w:rPr>
-          <w:rFonts w:hint="cs"/>
-          <w:rtl/>
-        </w:rPr>
-        <w:t xml:space="preserve"> של כל </w:t>
-      </w:r>
-      <w:r>
-        <w:t>post</w:t>
-      </w:r>
-      <w:r>
-        <w:rPr>
-          <w:rFonts w:hint="cs"/>
-          <w:rtl/>
-        </w:rPr>
-        <w:t xml:space="preserve"> ל </w:t>
-      </w:r>
-      <w:r>
-        <w:t xml:space="preserve">panel </w:t>
-      </w:r>
-      <w:r>
-        <w:rPr>
-          <w:rFonts w:hint="cs"/>
-          <w:rtl/>
-        </w:rPr>
-        <w:t xml:space="preserve"> הראשי של ה </w:t>
-      </w:r>
-      <w:r>
-        <w:t>posts</w:t>
-      </w:r>
-      <w:r>
-        <w:rPr>
-          <w:rFonts w:hint="cs"/>
-          <w:rtl/>
-        </w:rPr>
-        <w:t xml:space="preserve"> היה עלינו להשתמש בפונקציה </w:t>
-      </w:r>
-      <w:r>
-        <w:t>invoke</w:t>
-      </w:r>
-      <w:r>
-        <w:rPr>
-          <w:rFonts w:hint="cs"/>
-          <w:rtl/>
-        </w:rPr>
-        <w:t xml:space="preserve"> של ה </w:t>
-      </w:r>
-      <w:r>
-        <w:t>panel</w:t>
-      </w:r>
-      <w:r>
-        <w:rPr>
-          <w:rFonts w:hint="cs"/>
-          <w:rtl/>
-        </w:rPr>
-        <w:t xml:space="preserve"> על מנת שנוכל לשנות את פקד ה </w:t>
-      </w:r>
-      <w:r>
-        <w:rPr>
-          <w:rFonts w:hint="cs"/>
-        </w:rPr>
-        <w:t>UI</w:t>
-      </w:r>
-      <w:r>
-        <w:rPr>
-          <w:rFonts w:hint="cs"/>
-          <w:rtl/>
-        </w:rPr>
-        <w:t xml:space="preserve"> מ </w:t>
-      </w:r>
-      <w:r>
-        <w:t>thread</w:t>
-      </w:r>
-      <w:r>
-        <w:rPr>
-          <w:rFonts w:hint="cs"/>
-          <w:rtl/>
-        </w:rPr>
-        <w:t xml:space="preserve"> שהוא לא ה </w:t>
-      </w:r>
-      <w:r>
-        <w:t>thread</w:t>
-      </w:r>
-      <w:r>
-        <w:rPr>
-          <w:rFonts w:hint="cs"/>
-          <w:rtl/>
-        </w:rPr>
-        <w:t xml:space="preserve"> שיצר אותו.</w:t>
-      </w:r>
-      <w:r>
-        <w:rPr>
-          <w:rtl/>
-        </w:rPr>
-        <w:br/>
-      </w:r>
-      <w:r>
-        <w:rPr>
-          <w:rFonts w:hint="cs"/>
-          <w:rtl/>
-        </w:rPr>
-        <w:lastRenderedPageBreak/>
-        <w:t xml:space="preserve">בחרנו להשתמש בעבודה אסינכרונית במקרה זה על מנת לאפשר למשתמש להמשיך להשתמש באפליקציה מבלי לחכות עד שכל ה </w:t>
-      </w:r>
-      <w:r>
-        <w:t>posts</w:t>
-      </w:r>
-      <w:r>
-        <w:rPr>
-          <w:rFonts w:hint="cs"/>
-          <w:rtl/>
-        </w:rPr>
-        <w:t xml:space="preserve"> שלו ייטענו. בעזרת </w:t>
-      </w:r>
-      <w:r>
-        <w:t>multithreading</w:t>
-      </w:r>
-      <w:r>
-        <w:rPr>
-          <w:rFonts w:hint="cs"/>
-          <w:rtl/>
-        </w:rPr>
-        <w:t xml:space="preserve"> שיפרנו את חווית השימוש של המשתמש.</w:t>
-      </w:r>
+        <w:t xml:space="preserve"> ואילו ללא השימוש בו, המידע שיוצג יהיה המידע שנלקח בתחילת ריצת האפליקציה אשר מהווה מידע לא עדכני. </w:t>
+      </w:r>
+    </w:p>
+    <w:p>
+      <w:pPr>
+        <w:rPr>
+          <w:rFonts w:hint="cs"/>
+          <w:rtl/>
+        </w:rPr>
+      </w:pPr>
+      <w:bookmarkStart w:id="0" w:name="_GoBack"/>
+      <w:bookmarkEnd w:id="0"/>
     </w:p>
     <w:sectPr>
       <w:pgSz w:w="12240" w:h="15840"/>
@@ -3013,23 +3309,13 @@
         </wp:anchor>
       </w:drawing>
     </w:r>
-    <w:proofErr w:type="spellStart"/>
     <w:r>
       <w:rPr>
         <w:rFonts w:ascii="Arial" w:hAnsi="Arial" w:cs="Arial" w:hint="cs"/>
         <w:color w:val="595959" w:themeColor="text1" w:themeTint="A6"/>
         <w:rtl/>
       </w:rPr>
-      <w:t>תיכנות</w:t>
-    </w:r>
-    <w:proofErr w:type="spellEnd"/>
-    <w:r>
-      <w:rPr>
-        <w:rFonts w:ascii="Arial" w:hAnsi="Arial" w:cs="Arial" w:hint="cs"/>
-        <w:color w:val="595959" w:themeColor="text1" w:themeTint="A6"/>
-        <w:rtl/>
-      </w:rPr>
-      <w:t xml:space="preserve"> יישומי בעזרת </w:t>
+      <w:t xml:space="preserve">תיכנות יישומי בעזרת </w:t>
     </w:r>
     <w:r>
       <w:rPr>
@@ -3215,6 +3501,95 @@
 <file path=word/numbering.xml><?xml version="1.0" encoding="utf-8"?>
 <w:numbering xmlns:wpc="http://schemas.microsoft.com/office/word/2010/wordprocessingCanvas" xmlns:cx="http://schemas.microsoft.com/office/drawing/2014/chartex" xmlns:cx1="http://schemas.microsoft.com/office/drawing/2015/9/8/chartex" xmlns:cx2="http://schemas.microsoft.com/office/drawing/2015/10/21/chartex" xmlns:cx3="http://schemas.microsoft.com/office/drawing/2016/5/9/chartex" xmlns:cx4="http://schemas.microsoft.com/office/drawing/2016/5/10/chartex" xmlns:cx5="http://schemas.microsoft.com/office/drawing/2016/5/11/chartex" xmlns:cx6="http://schemas.microsoft.com/office/drawing/2016/5/12/chartex" xmlns:cx7="http://schemas.microsoft.com/office/drawing/2016/5/13/chartex" xmlns:cx8="http://schemas.microsoft.com/office/drawing/2016/5/14/chartex" xmlns:mc="http://schemas.openxmlformats.org/markup-compatibility/2006" xmlns:aink="http://schemas.microsoft.com/office/drawing/2016/ink" xmlns:am3d="http://schemas.microsoft.com/office/drawing/2017/model3d" xmlns:o="urn:schemas-microsoft-com:office:office" xmlns:r="http://schemas.openxmlformats.org/officeDocument/2006/relationships" xmlns:m="http://schemas.openxmlformats.org/officeDocument/2006/math" xmlns:v="urn:schemas-microsoft-com:vml" xmlns:wp14="http://schemas.microsoft.com/office/word/2010/wordprocessingDrawing" xmlns:wp="http://schemas.openxmlformats.org/drawingml/2006/wordprocessingDrawing" xmlns:w10="urn:schemas-microsoft-com:office:word" xmlns:w="http://schemas.openxmlformats.org/wordprocessingml/2006/main" xmlns:w14="http://schemas.microsoft.com/office/word/2010/wordml" xmlns:w15="http://schemas.microsoft.com/office/word/2012/wordml" xmlns:w16cid="http://schemas.microsoft.com/office/word/2016/wordml/cid" xmlns:w16se="http://schemas.microsoft.com/office/word/2015/wordml/symex" xmlns:wpg="http://schemas.microsoft.com/office/word/2010/wordprocessingGroup" xmlns:wpi="http://schemas.microsoft.com/office/word/2010/wordprocessingInk" xmlns:wne="http://schemas.microsoft.com/office/word/2006/wordml" xmlns:wps="http://schemas.microsoft.com/office/word/2010/wordprocessingShape" mc:Ignorable="w14 w15 w16se w16cid wp14">
   <w:abstractNum w:abstractNumId="0" w15:restartNumberingAfterBreak="0">
+    <w:nsid w:val="36866FC3"/>
+    <w:multiLevelType w:val="hybridMultilevel"/>
+    <w:tmpl w:val="18C6B93C"/>
+    <w:lvl w:ilvl="0" w:tplc="0409000F">
+      <w:start w:val="1"/>
+      <w:numFmt w:val="decimal"/>
+      <w:lvlText w:val="%1."/>
+      <w:lvlJc w:val="left"/>
+      <w:pPr>
+        <w:ind w:left="720" w:hanging="360"/>
+      </w:pPr>
+      <w:rPr>
+        <w:rFonts w:hint="default"/>
+      </w:rPr>
+    </w:lvl>
+    <w:lvl w:ilvl="1" w:tplc="04090019" w:tentative="1">
+      <w:start w:val="1"/>
+      <w:numFmt w:val="lowerLetter"/>
+      <w:lvlText w:val="%2."/>
+      <w:lvlJc w:val="left"/>
+      <w:pPr>
+        <w:ind w:left="1440" w:hanging="360"/>
+      </w:pPr>
+    </w:lvl>
+    <w:lvl w:ilvl="2" w:tplc="0409001B" w:tentative="1">
+      <w:start w:val="1"/>
+      <w:numFmt w:val="lowerRoman"/>
+      <w:lvlText w:val="%3."/>
+      <w:lvlJc w:val="right"/>
+      <w:pPr>
+        <w:ind w:left="2160" w:hanging="180"/>
+      </w:pPr>
+    </w:lvl>
+    <w:lvl w:ilvl="3" w:tplc="0409000F" w:tentative="1">
+      <w:start w:val="1"/>
+      <w:numFmt w:val="decimal"/>
+      <w:lvlText w:val="%4."/>
+      <w:lvlJc w:val="left"/>
+      <w:pPr>
+        <w:ind w:left="2880" w:hanging="360"/>
+      </w:pPr>
+    </w:lvl>
+    <w:lvl w:ilvl="4" w:tplc="04090019" w:tentative="1">
+      <w:start w:val="1"/>
+      <w:numFmt w:val="lowerLetter"/>
+      <w:lvlText w:val="%5."/>
+      <w:lvlJc w:val="left"/>
+      <w:pPr>
+        <w:ind w:left="3600" w:hanging="360"/>
+      </w:pPr>
+    </w:lvl>
+    <w:lvl w:ilvl="5" w:tplc="0409001B" w:tentative="1">
+      <w:start w:val="1"/>
+      <w:numFmt w:val="lowerRoman"/>
+      <w:lvlText w:val="%6."/>
+      <w:lvlJc w:val="right"/>
+      <w:pPr>
+        <w:ind w:left="4320" w:hanging="180"/>
+      </w:pPr>
+    </w:lvl>
+    <w:lvl w:ilvl="6" w:tplc="0409000F" w:tentative="1">
+      <w:start w:val="1"/>
+      <w:numFmt w:val="decimal"/>
+      <w:lvlText w:val="%7."/>
+      <w:lvlJc w:val="left"/>
+      <w:pPr>
+        <w:ind w:left="5040" w:hanging="360"/>
+      </w:pPr>
+    </w:lvl>
+    <w:lvl w:ilvl="7" w:tplc="04090019" w:tentative="1">
+      <w:start w:val="1"/>
+      <w:numFmt w:val="lowerLetter"/>
+      <w:lvlText w:val="%8."/>
+      <w:lvlJc w:val="left"/>
+      <w:pPr>
+        <w:ind w:left="5760" w:hanging="360"/>
+      </w:pPr>
+    </w:lvl>
+    <w:lvl w:ilvl="8" w:tplc="0409001B" w:tentative="1">
+      <w:start w:val="1"/>
+      <w:numFmt w:val="lowerRoman"/>
+      <w:lvlText w:val="%9."/>
+      <w:lvlJc w:val="right"/>
+      <w:pPr>
+        <w:ind w:left="6480" w:hanging="180"/>
+      </w:pPr>
+    </w:lvl>
+  </w:abstractNum>
+  <w:abstractNum w:abstractNumId="1" w15:restartNumberingAfterBreak="0">
     <w:nsid w:val="5C882A1D"/>
     <w:multiLevelType w:val="hybridMultilevel"/>
     <w:tmpl w:val="DC369558"/>
@@ -3355,6 +3730,9 @@
     </w:lvl>
   </w:abstractNum>
   <w:num w:numId="1">
+    <w:abstractNumId w:val="1"/>
+  </w:num>
+  <w:num w:numId="2">
     <w:abstractNumId w:val="0"/>
   </w:num>
 </w:numbering>

</xml_diff>